<commit_message>
added filtered search in sidebar and file upload to 'create new article'
</commit_message>
<xml_diff>
--- a/Eksamensopgave V3_1-E2022-1-MAHA.docx
+++ b/Eksamensopgave V3_1-E2022-1-MAHA.docx
@@ -1,6 +1,6 @@
 
 <file path=word/document.xml><?xml version="1.0" encoding="utf-8"?>
-<w:document xmlns:wpc="http://schemas.microsoft.com/office/word/2010/wordprocessingCanvas" xmlns:cx="http://schemas.microsoft.com/office/drawing/2014/chartex" xmlns:cx1="http://schemas.microsoft.com/office/drawing/2015/9/8/chartex" xmlns:cx2="http://schemas.microsoft.com/office/drawing/2015/10/21/chartex" xmlns:cx3="http://schemas.microsoft.com/office/drawing/2016/5/9/chartex" xmlns:cx4="http://schemas.microsoft.com/office/drawing/2016/5/10/chartex" xmlns:cx5="http://schemas.microsoft.com/office/drawing/2016/5/11/chartex" xmlns:cx6="http://schemas.microsoft.com/office/drawing/2016/5/12/chartex" xmlns:cx7="http://schemas.microsoft.com/office/drawing/2016/5/13/chartex" xmlns:cx8="http://schemas.microsoft.com/office/drawing/2016/5/14/chartex" xmlns:mc="http://schemas.openxmlformats.org/markup-compatibility/2006" xmlns:aink="http://schemas.microsoft.com/office/drawing/2016/ink" xmlns:am3d="http://schemas.microsoft.com/office/drawing/2017/model3d" xmlns:o="urn:schemas-microsoft-com:office:office" xmlns:r="http://schemas.openxmlformats.org/officeDocument/2006/relationships" xmlns:m="http://schemas.openxmlformats.org/officeDocument/2006/math" xmlns:v="urn:schemas-microsoft-com:vml" xmlns:wp14="http://schemas.microsoft.com/office/word/2010/wordprocessingDrawing" xmlns:wp="http://schemas.openxmlformats.org/drawingml/2006/wordprocessingDrawing" xmlns:w10="urn:schemas-microsoft-com:office:word" xmlns:w="http://schemas.openxmlformats.org/wordprocessingml/2006/main" xmlns:w14="http://schemas.microsoft.com/office/word/2010/wordml" xmlns:w15="http://schemas.microsoft.com/office/word/2012/wordml" xmlns:w16cid="http://schemas.microsoft.com/office/word/2016/wordml/cid" xmlns:w16se="http://schemas.microsoft.com/office/word/2015/wordml/symex" xmlns:wpg="http://schemas.microsoft.com/office/word/2010/wordprocessingGroup" xmlns:wpi="http://schemas.microsoft.com/office/word/2010/wordprocessingInk" xmlns:wne="http://schemas.microsoft.com/office/word/2006/wordml" xmlns:wps="http://schemas.microsoft.com/office/word/2010/wordprocessingShape" mc:Ignorable="w14 w15 w16se w16cid wp14">
+<w:document xmlns:wpc="http://schemas.microsoft.com/office/word/2010/wordprocessingCanvas" xmlns:cx="http://schemas.microsoft.com/office/drawing/2014/chartex" xmlns:cx1="http://schemas.microsoft.com/office/drawing/2015/9/8/chartex" xmlns:cx2="http://schemas.microsoft.com/office/drawing/2015/10/21/chartex" xmlns:cx3="http://schemas.microsoft.com/office/drawing/2016/5/9/chartex" xmlns:cx4="http://schemas.microsoft.com/office/drawing/2016/5/10/chartex" xmlns:cx5="http://schemas.microsoft.com/office/drawing/2016/5/11/chartex" xmlns:cx6="http://schemas.microsoft.com/office/drawing/2016/5/12/chartex" xmlns:cx7="http://schemas.microsoft.com/office/drawing/2016/5/13/chartex" xmlns:cx8="http://schemas.microsoft.com/office/drawing/2016/5/14/chartex" xmlns:mc="http://schemas.openxmlformats.org/markup-compatibility/2006" xmlns:aink="http://schemas.microsoft.com/office/drawing/2016/ink" xmlns:am3d="http://schemas.microsoft.com/office/drawing/2017/model3d" xmlns:o="urn:schemas-microsoft-com:office:office" xmlns:oel="http://schemas.microsoft.com/office/2019/extlst" xmlns:r="http://schemas.openxmlformats.org/officeDocument/2006/relationships" xmlns:m="http://schemas.openxmlformats.org/officeDocument/2006/math" xmlns:v="urn:schemas-microsoft-com:vml" xmlns:wp14="http://schemas.microsoft.com/office/word/2010/wordprocessingDrawing" xmlns:wp="http://schemas.openxmlformats.org/drawingml/2006/wordprocessingDrawing" xmlns:w10="urn:schemas-microsoft-com:office:word" xmlns:w="http://schemas.openxmlformats.org/wordprocessingml/2006/main" xmlns:w14="http://schemas.microsoft.com/office/word/2010/wordml" xmlns:w15="http://schemas.microsoft.com/office/word/2012/wordml" xmlns:w16cex="http://schemas.microsoft.com/office/word/2018/wordml/cex" xmlns:w16cid="http://schemas.microsoft.com/office/word/2016/wordml/cid" xmlns:w16="http://schemas.microsoft.com/office/word/2018/wordml" xmlns:w16sdtdh="http://schemas.microsoft.com/office/word/2020/wordml/sdtdatahash" xmlns:w16se="http://schemas.microsoft.com/office/word/2015/wordml/symex" xmlns:wpg="http://schemas.microsoft.com/office/word/2010/wordprocessingGroup" xmlns:wpi="http://schemas.microsoft.com/office/word/2010/wordprocessingInk" xmlns:wne="http://schemas.microsoft.com/office/word/2006/wordml" xmlns:wps="http://schemas.microsoft.com/office/word/2010/wordprocessingShape" mc:Ignorable="w14 w15 w16se w16cid w16 w16cex w16sdtdh wp14">
   <w:body>
     <w:sdt>
       <w:sdtPr>
@@ -124,7 +124,6 @@
                 <w:dataBinding w:prefixMappings="xmlns:ns0='http://schemas.openxmlformats.org/package/2006/metadata/core-properties' xmlns:ns1='http://purl.org/dc/elements/1.1/'" w:xpath="/ns0:coreProperties[1]/ns1:title[1]" w:storeItemID="{6C3C8BC8-F283-45AE-878A-BAB7291924A1}"/>
                 <w:text/>
               </w:sdtPr>
-              <w:sdtEndPr/>
               <w:sdtContent>
                 <w:tc>
                   <w:tcPr>
@@ -173,7 +172,6 @@
                 <w:dataBinding w:prefixMappings="xmlns:ns0='http://schemas.openxmlformats.org/package/2006/metadata/core-properties' xmlns:ns1='http://purl.org/dc/elements/1.1/'" w:xpath="/ns0:coreProperties[1]/ns1:subject[1]" w:storeItemID="{6C3C8BC8-F283-45AE-878A-BAB7291924A1}"/>
                 <w:text/>
               </w:sdtPr>
-              <w:sdtEndPr/>
               <w:sdtContent>
                 <w:tc>
                   <w:tcPr>
@@ -1040,8 +1038,6 @@
           </w:r>
           <w:bookmarkEnd w:id="0"/>
         </w:p>
-        <w:bookmarkStart w:id="1" w:name="_GoBack"/>
-        <w:bookmarkEnd w:id="1"/>
         <w:p>
           <w:pPr>
             <w:pStyle w:val="Indholdsfortegnelse1"/>
@@ -3086,12 +3082,12 @@
           <w:pPr>
             <w:pStyle w:val="Overskrift2"/>
           </w:pPr>
-          <w:bookmarkStart w:id="2" w:name="_Toc114037381"/>
+          <w:bookmarkStart w:id="1" w:name="_Toc114037381"/>
           <w:r>
             <w:lastRenderedPageBreak/>
             <w:t>Indledning</w:t>
           </w:r>
-          <w:bookmarkEnd w:id="2"/>
+          <w:bookmarkEnd w:id="1"/>
         </w:p>
         <w:p>
           <w:pPr>
@@ -3179,11 +3175,11 @@
           <w:pPr>
             <w:pStyle w:val="Overskrift2"/>
           </w:pPr>
-          <w:bookmarkStart w:id="3" w:name="_Toc114037382"/>
+          <w:bookmarkStart w:id="2" w:name="_Toc114037382"/>
           <w:r>
             <w:t>Kravsspecifikation</w:t>
           </w:r>
-          <w:bookmarkEnd w:id="3"/>
+          <w:bookmarkEnd w:id="2"/>
           <w:r>
             <w:t xml:space="preserve"> </w:t>
           </w:r>
@@ -3574,29 +3570,39 @@
             <w:spacing w:line="240" w:lineRule="auto"/>
             <w:rPr>
               <w:rFonts w:ascii="Century Schoolbook" w:hAnsi="Century Schoolbook"/>
+              <w:b/>
+              <w:bCs/>
             </w:rPr>
           </w:pPr>
           <w:r>
             <w:rPr>
               <w:rFonts w:ascii="Century Schoolbook" w:hAnsi="Century Schoolbook"/>
+              <w:b/>
+              <w:bCs/>
             </w:rPr>
             <w:t>Produkterne</w:t>
           </w:r>
           <w:r>
             <w:rPr>
               <w:rFonts w:ascii="Century Schoolbook" w:hAnsi="Century Schoolbook"/>
+              <w:b/>
+              <w:bCs/>
             </w:rPr>
             <w:t xml:space="preserve"> </w:t>
           </w:r>
           <w:r>
             <w:rPr>
               <w:rFonts w:ascii="Century Schoolbook" w:hAnsi="Century Schoolbook"/>
+              <w:b/>
+              <w:bCs/>
             </w:rPr>
             <w:t>i shoppen</w:t>
           </w:r>
           <w:r>
             <w:rPr>
               <w:rFonts w:ascii="Century Schoolbook" w:hAnsi="Century Schoolbook"/>
+              <w:b/>
+              <w:bCs/>
             </w:rPr>
             <w:t xml:space="preserve"> er genereret via </w:t>
           </w:r>
@@ -3604,6 +3610,8 @@
           <w:r>
             <w:rPr>
               <w:rFonts w:ascii="Century Schoolbook" w:hAnsi="Century Schoolbook"/>
+              <w:b/>
+              <w:bCs/>
             </w:rPr>
             <w:t>php</w:t>
           </w:r>
@@ -3611,26 +3619,167 @@
           <w:r>
             <w:rPr>
               <w:rFonts w:ascii="Century Schoolbook" w:hAnsi="Century Schoolbook"/>
+              <w:b/>
+              <w:bCs/>
             </w:rPr>
             <w:t>,</w:t>
           </w:r>
           <w:r>
             <w:rPr>
               <w:rFonts w:ascii="Century Schoolbook" w:hAnsi="Century Schoolbook"/>
+              <w:b/>
+              <w:bCs/>
             </w:rPr>
             <w:t xml:space="preserve"> som henter data fra en database.</w:t>
           </w:r>
           <w:r>
             <w:rPr>
               <w:rFonts w:ascii="Century Schoolbook" w:hAnsi="Century Schoolbook"/>
+              <w:b/>
+              <w:bCs/>
+            </w:rPr>
+            <w:t xml:space="preserve"> Mere om den dynamiske del under afsnit 2.2.4</w:t>
+          </w:r>
+        </w:p>
+        <w:p>
+          <w:pPr>
+            <w:numPr>
+              <w:ilvl w:val="1"/>
+              <w:numId w:val="31"/>
+            </w:numPr>
+            <w:spacing w:line="240" w:lineRule="auto"/>
+            <w:rPr>
+              <w:b/>
+              <w:bCs/>
+            </w:rPr>
+          </w:pPr>
+          <w:r>
+            <w:rPr>
+              <w:rFonts w:ascii="Century Schoolbook" w:hAnsi="Century Schoolbook"/>
+              <w:b/>
+              <w:bCs/>
+            </w:rPr>
+            <w:t>Brugere</w:t>
+          </w:r>
+          <w:r>
+            <w:rPr>
+              <w:rFonts w:ascii="Century Schoolbook" w:hAnsi="Century Schoolbook"/>
+              <w:b/>
+              <w:bCs/>
+            </w:rPr>
+            <w:t>/administratorer</w:t>
+          </w:r>
+          <w:r>
+            <w:rPr>
+              <w:rFonts w:ascii="Century Schoolbook" w:hAnsi="Century Schoolbook"/>
+              <w:b/>
+              <w:bCs/>
+            </w:rPr>
+            <w:t xml:space="preserve"> kan logge ind o</w:t>
+          </w:r>
+          <w:r>
+            <w:rPr>
+              <w:rFonts w:ascii="Century Schoolbook" w:hAnsi="Century Schoolbook"/>
+              <w:b/>
+              <w:bCs/>
+            </w:rPr>
+            <w:t>g hvis de</w:t>
+          </w:r>
+          <w:r>
+            <w:rPr>
+              <w:rFonts w:ascii="Century Schoolbook" w:hAnsi="Century Schoolbook"/>
+              <w:b/>
+              <w:bCs/>
+            </w:rPr>
+            <w:t xml:space="preserve"> er logget ind</w:t>
+          </w:r>
+          <w:r>
+            <w:rPr>
+              <w:rFonts w:ascii="Century Schoolbook" w:hAnsi="Century Schoolbook"/>
+              <w:b/>
+              <w:bCs/>
+            </w:rPr>
+            <w:t xml:space="preserve"> med succes,</w:t>
+          </w:r>
+          <w:r>
+            <w:rPr>
+              <w:rFonts w:ascii="Century Schoolbook" w:hAnsi="Century Schoolbook"/>
+              <w:b/>
+              <w:bCs/>
+            </w:rPr>
+            <w:t xml:space="preserve"> kan de oprette nye artikler. </w:t>
+          </w:r>
+        </w:p>
+        <w:p>
+          <w:pPr>
+            <w:numPr>
+              <w:ilvl w:val="1"/>
+              <w:numId w:val="31"/>
+            </w:numPr>
+            <w:spacing w:line="240" w:lineRule="auto"/>
+            <w:rPr>
+              <w:b/>
+              <w:bCs/>
+            </w:rPr>
+          </w:pPr>
+          <w:r>
+            <w:rPr>
+              <w:rFonts w:ascii="Century Schoolbook" w:hAnsi="Century Schoolbook"/>
+              <w:b/>
+              <w:bCs/>
+            </w:rPr>
+            <w:t>Brugere kan logge ud.</w:t>
+          </w:r>
+          <w:r>
+            <w:rPr>
+              <w:rFonts w:ascii="Century Schoolbook" w:hAnsi="Century Schoolbook"/>
+              <w:b/>
+              <w:bCs/>
             </w:rPr>
             <w:t xml:space="preserve"> </w:t>
           </w:r>
+        </w:p>
+        <w:p>
+          <w:pPr>
+            <w:numPr>
+              <w:ilvl w:val="1"/>
+              <w:numId w:val="31"/>
+            </w:numPr>
+            <w:spacing w:line="240" w:lineRule="auto"/>
+            <w:rPr>
+              <w:b/>
+              <w:bCs/>
+            </w:rPr>
+          </w:pPr>
           <w:r>
             <w:rPr>
               <w:rFonts w:ascii="Century Schoolbook" w:hAnsi="Century Schoolbook"/>
-            </w:rPr>
-            <w:t>Mere om den dynamiske del under afsnit 2.2.4</w:t>
+              <w:b/>
+              <w:bCs/>
+            </w:rPr>
+            <w:lastRenderedPageBreak/>
+            <w:t>Brugere kan registrere sig</w:t>
+          </w:r>
+        </w:p>
+        <w:p>
+          <w:pPr>
+            <w:numPr>
+              <w:ilvl w:val="1"/>
+              <w:numId w:val="31"/>
+            </w:numPr>
+            <w:spacing w:line="240" w:lineRule="auto"/>
+            <w:rPr>
+              <w:b/>
+              <w:bCs/>
+            </w:rPr>
+          </w:pPr>
+          <w:r>
+            <w:rPr>
+              <w:rFonts w:ascii="Century Schoolbook" w:hAnsi="Century Schoolbook"/>
+              <w:b/>
+              <w:bCs/>
+            </w:rPr>
+            <w:t>Man kan filtrere produktvisningen</w:t>
           </w:r>
         </w:p>
         <w:p>
@@ -3645,109 +3794,6 @@
             <w:rPr>
               <w:rFonts w:ascii="Century Schoolbook" w:hAnsi="Century Schoolbook"/>
             </w:rPr>
-            <w:t>Brugere</w:t>
-          </w:r>
-          <w:r>
-            <w:rPr>
-              <w:rFonts w:ascii="Century Schoolbook" w:hAnsi="Century Schoolbook"/>
-            </w:rPr>
-            <w:t>/administratorer</w:t>
-          </w:r>
-          <w:r>
-            <w:rPr>
-              <w:rFonts w:ascii="Century Schoolbook" w:hAnsi="Century Schoolbook"/>
-            </w:rPr>
-            <w:t xml:space="preserve"> kan logge ind o</w:t>
-          </w:r>
-          <w:r>
-            <w:rPr>
-              <w:rFonts w:ascii="Century Schoolbook" w:hAnsi="Century Schoolbook"/>
-            </w:rPr>
-            <w:t>g hvis de</w:t>
-          </w:r>
-          <w:r>
-            <w:rPr>
-              <w:rFonts w:ascii="Century Schoolbook" w:hAnsi="Century Schoolbook"/>
-            </w:rPr>
-            <w:t xml:space="preserve"> er logget ind</w:t>
-          </w:r>
-          <w:r>
-            <w:rPr>
-              <w:rFonts w:ascii="Century Schoolbook" w:hAnsi="Century Schoolbook"/>
-            </w:rPr>
-            <w:t xml:space="preserve"> med succes,</w:t>
-          </w:r>
-          <w:r>
-            <w:rPr>
-              <w:rFonts w:ascii="Century Schoolbook" w:hAnsi="Century Schoolbook"/>
-            </w:rPr>
-            <w:t xml:space="preserve"> kan de oprette nye artikler. </w:t>
-          </w:r>
-        </w:p>
-        <w:p>
-          <w:pPr>
-            <w:numPr>
-              <w:ilvl w:val="1"/>
-              <w:numId w:val="31"/>
-            </w:numPr>
-            <w:spacing w:line="240" w:lineRule="auto"/>
-          </w:pPr>
-          <w:r>
-            <w:rPr>
-              <w:rFonts w:ascii="Century Schoolbook" w:hAnsi="Century Schoolbook"/>
-            </w:rPr>
-            <w:t>Brugere kan logge ud.</w:t>
-          </w:r>
-          <w:r>
-            <w:rPr>
-              <w:rFonts w:ascii="Century Schoolbook" w:hAnsi="Century Schoolbook"/>
-            </w:rPr>
-            <w:t xml:space="preserve"> </w:t>
-          </w:r>
-        </w:p>
-        <w:p>
-          <w:pPr>
-            <w:numPr>
-              <w:ilvl w:val="1"/>
-              <w:numId w:val="31"/>
-            </w:numPr>
-            <w:spacing w:line="240" w:lineRule="auto"/>
-          </w:pPr>
-          <w:r>
-            <w:rPr>
-              <w:rFonts w:ascii="Century Schoolbook" w:hAnsi="Century Schoolbook"/>
-            </w:rPr>
-            <w:lastRenderedPageBreak/>
-            <w:t>Brugere kan registrere sig</w:t>
-          </w:r>
-        </w:p>
-        <w:p>
-          <w:pPr>
-            <w:numPr>
-              <w:ilvl w:val="1"/>
-              <w:numId w:val="31"/>
-            </w:numPr>
-            <w:spacing w:line="240" w:lineRule="auto"/>
-          </w:pPr>
-          <w:r>
-            <w:rPr>
-              <w:rFonts w:ascii="Century Schoolbook" w:hAnsi="Century Schoolbook"/>
-            </w:rPr>
-            <w:t>Man kan filtrere produktvisningen</w:t>
-          </w:r>
-        </w:p>
-        <w:p>
-          <w:pPr>
-            <w:numPr>
-              <w:ilvl w:val="1"/>
-              <w:numId w:val="31"/>
-            </w:numPr>
-            <w:spacing w:line="240" w:lineRule="auto"/>
-          </w:pPr>
-          <w:r>
-            <w:rPr>
-              <w:rFonts w:ascii="Century Schoolbook" w:hAnsi="Century Schoolbook"/>
-            </w:rPr>
             <w:t xml:space="preserve">Der er tilknyttet et REST </w:t>
           </w:r>
           <w:proofErr w:type="spellStart"/>
@@ -3797,11 +3843,11 @@
           <w:pPr>
             <w:pStyle w:val="Overskrift2"/>
           </w:pPr>
-          <w:bookmarkStart w:id="4" w:name="_Toc114037383"/>
+          <w:bookmarkStart w:id="3" w:name="_Toc114037383"/>
           <w:r>
             <w:t>Opgavedetaljer</w:t>
           </w:r>
-          <w:bookmarkEnd w:id="4"/>
+          <w:bookmarkEnd w:id="3"/>
         </w:p>
         <w:p>
           <w:pPr>
@@ -4077,11 +4123,11 @@
           <w:pPr>
             <w:pStyle w:val="Overskrift3"/>
           </w:pPr>
-          <w:bookmarkStart w:id="5" w:name="_Toc114037384"/>
+          <w:bookmarkStart w:id="4" w:name="_Toc114037384"/>
           <w:r>
             <w:t>Billeder</w:t>
           </w:r>
-          <w:bookmarkEnd w:id="5"/>
+          <w:bookmarkEnd w:id="4"/>
         </w:p>
         <w:p>
           <w:pPr>
@@ -4180,11 +4226,11 @@
           <w:pPr>
             <w:pStyle w:val="Overskrift3"/>
           </w:pPr>
-          <w:bookmarkStart w:id="6" w:name="_Toc114037385"/>
+          <w:bookmarkStart w:id="5" w:name="_Toc114037385"/>
           <w:r>
             <w:t>CMS</w:t>
           </w:r>
-          <w:bookmarkEnd w:id="6"/>
+          <w:bookmarkEnd w:id="5"/>
         </w:p>
         <w:p>
           <w:pPr>
@@ -4278,20 +4324,40 @@
         <w:p>
           <w:pPr>
             <w:pStyle w:val="Overskrift4"/>
+            <w:rPr>
+              <w:b/>
+              <w:bCs w:val="0"/>
+              <w:u w:val="single"/>
+            </w:rPr>
           </w:pPr>
-          <w:bookmarkStart w:id="7" w:name="_Toc114037386"/>
+          <w:bookmarkStart w:id="6" w:name="_Toc114037386"/>
           <w:proofErr w:type="gramStart"/>
           <w:r>
+            <w:rPr>
+              <w:b/>
+              <w:bCs w:val="0"/>
+              <w:u w:val="single"/>
+            </w:rPr>
             <w:t>PHP funktionalite</w:t>
           </w:r>
           <w:r>
+            <w:rPr>
+              <w:b/>
+              <w:bCs w:val="0"/>
+              <w:u w:val="single"/>
+            </w:rPr>
             <w:t>t</w:t>
           </w:r>
           <w:proofErr w:type="gramEnd"/>
           <w:r>
+            <w:rPr>
+              <w:b/>
+              <w:bCs w:val="0"/>
+              <w:u w:val="single"/>
+            </w:rPr>
             <w:t>: login</w:t>
           </w:r>
-          <w:bookmarkEnd w:id="7"/>
+          <w:bookmarkEnd w:id="6"/>
         </w:p>
         <w:p>
           <w:r>
@@ -4475,17 +4541,32 @@
         <w:p>
           <w:pPr>
             <w:pStyle w:val="Overskrift4"/>
+            <w:rPr>
+              <w:b/>
+              <w:bCs w:val="0"/>
+              <w:u w:val="single"/>
+            </w:rPr>
           </w:pPr>
-          <w:bookmarkStart w:id="8" w:name="_Toc114037387"/>
+          <w:bookmarkStart w:id="7" w:name="_Toc114037387"/>
           <w:proofErr w:type="gramStart"/>
           <w:r>
+            <w:rPr>
+              <w:b/>
+              <w:bCs w:val="0"/>
+              <w:u w:val="single"/>
+            </w:rPr>
             <w:t>PHP funktionalitet</w:t>
           </w:r>
           <w:proofErr w:type="gramEnd"/>
           <w:r>
+            <w:rPr>
+              <w:b/>
+              <w:bCs w:val="0"/>
+              <w:u w:val="single"/>
+            </w:rPr>
             <w:t>: ”Opret bruger”</w:t>
           </w:r>
-          <w:bookmarkEnd w:id="8"/>
+          <w:bookmarkEnd w:id="7"/>
         </w:p>
         <w:p>
           <w:r>
@@ -4543,11 +4624,9 @@
           <w:r>
             <w:t xml:space="preserve">Der bør i denne forbindelse være relevante tjeks af brugerens brugernavn og passwords. Du kan selv vælge om brugeren skal indtaste flere oplysninger – men overvej det grundigt inden du lader brugeren indtaste </w:t>
           </w:r>
-          <w:proofErr w:type="gramStart"/>
-          <w:r>
-            <w:t>unødvendig</w:t>
-          </w:r>
-          <w:proofErr w:type="gramEnd"/>
+          <w:r>
+            <w:t>unødvendige</w:t>
+          </w:r>
           <w:r>
             <w:t xml:space="preserve"> data (folk orker ikke for mange formularer og der er også GDPR hensyn).</w:t>
           </w:r>
@@ -4556,23 +4635,48 @@
         <w:p>
           <w:pPr>
             <w:pStyle w:val="Overskrift4"/>
+            <w:rPr>
+              <w:b/>
+              <w:bCs w:val="0"/>
+              <w:u w:val="single"/>
+            </w:rPr>
           </w:pPr>
-          <w:bookmarkStart w:id="9" w:name="_Toc114037388"/>
+          <w:bookmarkStart w:id="8" w:name="_Toc114037388"/>
           <w:proofErr w:type="gramStart"/>
           <w:r>
+            <w:rPr>
+              <w:b/>
+              <w:bCs w:val="0"/>
+              <w:u w:val="single"/>
+            </w:rPr>
             <w:t>PHP funktionalitet</w:t>
           </w:r>
           <w:proofErr w:type="gramEnd"/>
           <w:r>
+            <w:rPr>
+              <w:b/>
+              <w:bCs w:val="0"/>
+              <w:u w:val="single"/>
+            </w:rPr>
             <w:t>: ska</w:t>
           </w:r>
           <w:r>
+            <w:rPr>
+              <w:b/>
+              <w:bCs w:val="0"/>
+              <w:u w:val="single"/>
+            </w:rPr>
             <w:t>b</w:t>
           </w:r>
           <w:r>
+            <w:rPr>
+              <w:b/>
+              <w:bCs w:val="0"/>
+              <w:u w:val="single"/>
+            </w:rPr>
             <w:t xml:space="preserve"> ny artikel/nyt produkt</w:t>
           </w:r>
-          <w:bookmarkEnd w:id="9"/>
+          <w:bookmarkEnd w:id="8"/>
         </w:p>
         <w:p>
           <w:r>
@@ -4706,7 +4810,7 @@
           <w:pPr>
             <w:pStyle w:val="Overskrift4"/>
           </w:pPr>
-          <w:bookmarkStart w:id="10" w:name="_Toc114037389"/>
+          <w:bookmarkStart w:id="9" w:name="_Toc114037389"/>
           <w:proofErr w:type="gramStart"/>
           <w:r>
             <w:t>PHP funktionalitet</w:t>
@@ -4715,7 +4819,7 @@
           <w:r>
             <w:t>: filtrering af produktvisning</w:t>
           </w:r>
-          <w:bookmarkEnd w:id="10"/>
+          <w:bookmarkEnd w:id="9"/>
         </w:p>
         <w:p>
           <w:r>
@@ -4781,7 +4885,7 @@
           <w:pPr>
             <w:pStyle w:val="Overskrift4"/>
           </w:pPr>
-          <w:bookmarkStart w:id="11" w:name="_Toc114037390"/>
+          <w:bookmarkStart w:id="10" w:name="_Toc114037390"/>
           <w:r>
             <w:lastRenderedPageBreak/>
             <w:t xml:space="preserve">REST </w:t>
@@ -4790,7 +4894,7 @@
           <w:r>
             <w:t>api</w:t>
           </w:r>
-          <w:bookmarkEnd w:id="11"/>
+          <w:bookmarkEnd w:id="10"/>
           <w:proofErr w:type="spellEnd"/>
         </w:p>
         <w:p>
@@ -4963,12 +5067,22 @@
         <w:p>
           <w:pPr>
             <w:pStyle w:val="Overskrift4"/>
+            <w:rPr>
+              <w:b/>
+              <w:bCs w:val="0"/>
+              <w:u w:val="single"/>
+            </w:rPr>
           </w:pPr>
-          <w:bookmarkStart w:id="12" w:name="_Toc114037391"/>
-          <w:r>
+          <w:bookmarkStart w:id="11" w:name="_Toc114037391"/>
+          <w:r>
+            <w:rPr>
+              <w:b/>
+              <w:bCs w:val="0"/>
+              <w:u w:val="single"/>
+            </w:rPr>
             <w:t>Database</w:t>
           </w:r>
-          <w:bookmarkEnd w:id="12"/>
+          <w:bookmarkEnd w:id="11"/>
         </w:p>
         <w:p>
           <w:r>
@@ -4978,15 +5092,24 @@
         <w:p>
           <w:pPr>
             <w:pStyle w:val="Overskrift5"/>
+            <w:rPr>
+              <w:u w:val="single"/>
+            </w:rPr>
           </w:pPr>
-          <w:bookmarkStart w:id="13" w:name="_Toc114037392"/>
-          <w:r>
+          <w:bookmarkStart w:id="12" w:name="_Toc114037392"/>
+          <w:r>
+            <w:rPr>
+              <w:u w:val="single"/>
+            </w:rPr>
             <w:t>products</w:t>
           </w:r>
           <w:r>
+            <w:rPr>
+              <w:u w:val="single"/>
+            </w:rPr>
             <w:t xml:space="preserve"> tabellen</w:t>
           </w:r>
-          <w:bookmarkEnd w:id="13"/>
+          <w:bookmarkEnd w:id="12"/>
         </w:p>
         <w:p>
           <w:r>
@@ -5150,12 +5273,18 @@
         <w:p>
           <w:pPr>
             <w:pStyle w:val="Overskrift5"/>
+            <w:rPr>
+              <w:u w:val="single"/>
+            </w:rPr>
           </w:pPr>
-          <w:bookmarkStart w:id="14" w:name="_Toc114037393"/>
-          <w:r>
+          <w:bookmarkStart w:id="13" w:name="_Toc114037393"/>
+          <w:r>
+            <w:rPr>
+              <w:u w:val="single"/>
+            </w:rPr>
             <w:t>Users tabellen</w:t>
           </w:r>
-          <w:bookmarkEnd w:id="14"/>
+          <w:bookmarkEnd w:id="13"/>
         </w:p>
         <w:p>
           <w:r>
@@ -5276,11 +5405,11 @@
           <w:pPr>
             <w:pStyle w:val="Overskrift1"/>
           </w:pPr>
-          <w:bookmarkStart w:id="15" w:name="_Toc114037394"/>
+          <w:bookmarkStart w:id="14" w:name="_Toc114037394"/>
           <w:r>
             <w:t>Ekstraopgaver</w:t>
           </w:r>
-          <w:bookmarkEnd w:id="15"/>
+          <w:bookmarkEnd w:id="14"/>
         </w:p>
         <w:p>
           <w:pPr>
@@ -5311,38 +5440,42 @@
               <w:numId w:val="33"/>
             </w:numPr>
             <w:rPr>
+              <w:b/>
+              <w:bCs/>
               <w:lang w:eastAsia="da-DK"/>
             </w:rPr>
           </w:pPr>
           <w:r>
             <w:rPr>
+              <w:b/>
+              <w:bCs/>
               <w:lang w:eastAsia="da-DK"/>
             </w:rPr>
             <w:t>Lave mulighed for at uploade billeder</w:t>
           </w:r>
           <w:r>
             <w:rPr>
+              <w:b/>
+              <w:bCs/>
               <w:lang w:eastAsia="da-DK"/>
             </w:rPr>
             <w:t>, frem for at</w:t>
           </w:r>
           <w:r>
             <w:rPr>
+              <w:b/>
+              <w:bCs/>
               <w:lang w:eastAsia="da-DK"/>
             </w:rPr>
             <w:t xml:space="preserve"> brugeren skal gætte billednavne.</w:t>
           </w:r>
           <w:r>
             <w:rPr>
+              <w:b/>
+              <w:bCs/>
               <w:lang w:eastAsia="da-DK"/>
             </w:rPr>
-            <w:t xml:space="preserve"> </w:t>
-          </w:r>
-          <w:r>
-            <w:rPr>
-              <w:lang w:eastAsia="da-DK"/>
-            </w:rPr>
-            <w:t>SE VIDEO.</w:t>
+            <w:t xml:space="preserve"> SE VIDEO.</w:t>
           </w:r>
         </w:p>
         <w:p>
@@ -6052,19 +6185,19 @@
           <w:pPr>
             <w:pStyle w:val="Overskrift1"/>
           </w:pPr>
-          <w:bookmarkStart w:id="16" w:name="_Toc303598138"/>
-          <w:bookmarkStart w:id="17" w:name="_Toc381868681"/>
-          <w:bookmarkStart w:id="18" w:name="_Toc461464433"/>
-          <w:bookmarkStart w:id="19" w:name="_Toc461555498"/>
-          <w:bookmarkStart w:id="20" w:name="_Toc114037395"/>
+          <w:bookmarkStart w:id="15" w:name="_Toc303598138"/>
+          <w:bookmarkStart w:id="16" w:name="_Toc381868681"/>
+          <w:bookmarkStart w:id="17" w:name="_Toc461464433"/>
+          <w:bookmarkStart w:id="18" w:name="_Toc461555498"/>
+          <w:bookmarkStart w:id="19" w:name="_Toc114037395"/>
           <w:r>
             <w:t>Regler i eksamenslokalet</w:t>
           </w:r>
+          <w:bookmarkEnd w:id="15"/>
           <w:bookmarkEnd w:id="16"/>
           <w:bookmarkEnd w:id="17"/>
           <w:bookmarkEnd w:id="18"/>
           <w:bookmarkEnd w:id="19"/>
-          <w:bookmarkEnd w:id="20"/>
         </w:p>
         <w:p>
           <w:pPr>
@@ -6137,16 +6270,16 @@
           <w:pPr>
             <w:pStyle w:val="Overskrift1"/>
           </w:pPr>
-          <w:bookmarkStart w:id="21" w:name="_Toc381824237"/>
-          <w:bookmarkStart w:id="22" w:name="_Toc114037396"/>
+          <w:bookmarkStart w:id="20" w:name="_Toc381824237"/>
+          <w:bookmarkStart w:id="21" w:name="_Toc114037396"/>
           <w:r>
             <w:t>Bedømmelse</w:t>
           </w:r>
+          <w:bookmarkEnd w:id="20"/>
+          <w:r>
+            <w:t>skriterier og evaluering</w:t>
+          </w:r>
           <w:bookmarkEnd w:id="21"/>
-          <w:r>
-            <w:t>skriterier og evaluering</w:t>
-          </w:r>
-          <w:bookmarkEnd w:id="22"/>
         </w:p>
         <w:p>
           <w:pPr>
@@ -6427,12 +6560,12 @@
           <w:pPr>
             <w:pStyle w:val="Overskrift2"/>
           </w:pPr>
-          <w:bookmarkStart w:id="23" w:name="_Toc114037397"/>
+          <w:bookmarkStart w:id="22" w:name="_Toc114037397"/>
           <w:r>
             <w:lastRenderedPageBreak/>
             <w:t>Eksamen</w:t>
           </w:r>
-          <w:bookmarkEnd w:id="23"/>
+          <w:bookmarkEnd w:id="22"/>
         </w:p>
         <w:p>
           <w:pPr>
@@ -6452,11 +6585,11 @@
           <w:pPr>
             <w:pStyle w:val="Overskrift3"/>
           </w:pPr>
-          <w:bookmarkStart w:id="24" w:name="_Toc114037398"/>
+          <w:bookmarkStart w:id="23" w:name="_Toc114037398"/>
           <w:r>
             <w:t>Mundtlig prøve</w:t>
           </w:r>
-          <w:bookmarkEnd w:id="24"/>
+          <w:bookmarkEnd w:id="23"/>
           <w:r>
             <w:t xml:space="preserve"> </w:t>
           </w:r>
@@ -6511,11 +6644,11 @@
           <w:pPr>
             <w:pStyle w:val="Overskrift3"/>
           </w:pPr>
-          <w:bookmarkStart w:id="25" w:name="_Toc114037399"/>
+          <w:bookmarkStart w:id="24" w:name="_Toc114037399"/>
           <w:r>
             <w:t>Projekt</w:t>
           </w:r>
-          <w:bookmarkEnd w:id="25"/>
+          <w:bookmarkEnd w:id="24"/>
           <w:r>
             <w:t xml:space="preserve"> </w:t>
           </w:r>
@@ -6564,12 +6697,12 @@
           <w:pPr>
             <w:pStyle w:val="Overskrift2"/>
           </w:pPr>
-          <w:bookmarkStart w:id="26" w:name="_Toc114037400"/>
+          <w:bookmarkStart w:id="25" w:name="_Toc114037400"/>
           <w:r>
             <w:lastRenderedPageBreak/>
             <w:t>Karakterskala</w:t>
           </w:r>
-          <w:bookmarkEnd w:id="26"/>
+          <w:bookmarkEnd w:id="25"/>
         </w:p>
         <w:p>
           <w:pPr>
@@ -7344,7 +7477,7 @@
 </file>
 
 <file path=word/endnotes.xml><?xml version="1.0" encoding="utf-8"?>
-<w:endnotes xmlns:wpc="http://schemas.microsoft.com/office/word/2010/wordprocessingCanvas" xmlns:cx="http://schemas.microsoft.com/office/drawing/2014/chartex" xmlns:cx1="http://schemas.microsoft.com/office/drawing/2015/9/8/chartex" xmlns:cx2="http://schemas.microsoft.com/office/drawing/2015/10/21/chartex" xmlns:cx3="http://schemas.microsoft.com/office/drawing/2016/5/9/chartex" xmlns:cx4="http://schemas.microsoft.com/office/drawing/2016/5/10/chartex" xmlns:cx5="http://schemas.microsoft.com/office/drawing/2016/5/11/chartex" xmlns:cx6="http://schemas.microsoft.com/office/drawing/2016/5/12/chartex" xmlns:cx7="http://schemas.microsoft.com/office/drawing/2016/5/13/chartex" xmlns:cx8="http://schemas.microsoft.com/office/drawing/2016/5/14/chartex" xmlns:mc="http://schemas.openxmlformats.org/markup-compatibility/2006" xmlns:aink="http://schemas.microsoft.com/office/drawing/2016/ink" xmlns:am3d="http://schemas.microsoft.com/office/drawing/2017/model3d" xmlns:o="urn:schemas-microsoft-com:office:office" xmlns:r="http://schemas.openxmlformats.org/officeDocument/2006/relationships" xmlns:m="http://schemas.openxmlformats.org/officeDocument/2006/math" xmlns:v="urn:schemas-microsoft-com:vml" xmlns:wp14="http://schemas.microsoft.com/office/word/2010/wordprocessingDrawing" xmlns:wp="http://schemas.openxmlformats.org/drawingml/2006/wordprocessingDrawing" xmlns:w10="urn:schemas-microsoft-com:office:word" xmlns:w="http://schemas.openxmlformats.org/wordprocessingml/2006/main" xmlns:w14="http://schemas.microsoft.com/office/word/2010/wordml" xmlns:w15="http://schemas.microsoft.com/office/word/2012/wordml" xmlns:w16cid="http://schemas.microsoft.com/office/word/2016/wordml/cid" xmlns:w16se="http://schemas.microsoft.com/office/word/2015/wordml/symex" xmlns:wpg="http://schemas.microsoft.com/office/word/2010/wordprocessingGroup" xmlns:wpi="http://schemas.microsoft.com/office/word/2010/wordprocessingInk" xmlns:wne="http://schemas.microsoft.com/office/word/2006/wordml" xmlns:wps="http://schemas.microsoft.com/office/word/2010/wordprocessingShape" mc:Ignorable="w14 w15 w16se w16cid wp14">
+<w:endnotes xmlns:wpc="http://schemas.microsoft.com/office/word/2010/wordprocessingCanvas" xmlns:cx="http://schemas.microsoft.com/office/drawing/2014/chartex" xmlns:cx1="http://schemas.microsoft.com/office/drawing/2015/9/8/chartex" xmlns:cx2="http://schemas.microsoft.com/office/drawing/2015/10/21/chartex" xmlns:cx3="http://schemas.microsoft.com/office/drawing/2016/5/9/chartex" xmlns:cx4="http://schemas.microsoft.com/office/drawing/2016/5/10/chartex" xmlns:cx5="http://schemas.microsoft.com/office/drawing/2016/5/11/chartex" xmlns:cx6="http://schemas.microsoft.com/office/drawing/2016/5/12/chartex" xmlns:cx7="http://schemas.microsoft.com/office/drawing/2016/5/13/chartex" xmlns:cx8="http://schemas.microsoft.com/office/drawing/2016/5/14/chartex" xmlns:mc="http://schemas.openxmlformats.org/markup-compatibility/2006" xmlns:aink="http://schemas.microsoft.com/office/drawing/2016/ink" xmlns:am3d="http://schemas.microsoft.com/office/drawing/2017/model3d" xmlns:o="urn:schemas-microsoft-com:office:office" xmlns:oel="http://schemas.microsoft.com/office/2019/extlst" xmlns:r="http://schemas.openxmlformats.org/officeDocument/2006/relationships" xmlns:m="http://schemas.openxmlformats.org/officeDocument/2006/math" xmlns:v="urn:schemas-microsoft-com:vml" xmlns:wp14="http://schemas.microsoft.com/office/word/2010/wordprocessingDrawing" xmlns:wp="http://schemas.openxmlformats.org/drawingml/2006/wordprocessingDrawing" xmlns:w10="urn:schemas-microsoft-com:office:word" xmlns:w="http://schemas.openxmlformats.org/wordprocessingml/2006/main" xmlns:w14="http://schemas.microsoft.com/office/word/2010/wordml" xmlns:w15="http://schemas.microsoft.com/office/word/2012/wordml" xmlns:w16cex="http://schemas.microsoft.com/office/word/2018/wordml/cex" xmlns:w16cid="http://schemas.microsoft.com/office/word/2016/wordml/cid" xmlns:w16="http://schemas.microsoft.com/office/word/2018/wordml" xmlns:w16sdtdh="http://schemas.microsoft.com/office/word/2020/wordml/sdtdatahash" xmlns:w16se="http://schemas.microsoft.com/office/word/2015/wordml/symex" xmlns:wpg="http://schemas.microsoft.com/office/word/2010/wordprocessingGroup" xmlns:wpi="http://schemas.microsoft.com/office/word/2010/wordprocessingInk" xmlns:wne="http://schemas.microsoft.com/office/word/2006/wordml" xmlns:wps="http://schemas.microsoft.com/office/word/2010/wordprocessingShape" mc:Ignorable="w14 w15 w16se w16cid w16 w16cex w16sdtdh wp14">
   <w:endnote w:type="separator" w:id="-1">
     <w:p>
       <w:pPr>
@@ -7369,7 +7502,7 @@
 </file>
 
 <file path=word/footer1.xml><?xml version="1.0" encoding="utf-8"?>
-<w:ftr xmlns:wpc="http://schemas.microsoft.com/office/word/2010/wordprocessingCanvas" xmlns:cx="http://schemas.microsoft.com/office/drawing/2014/chartex" xmlns:cx1="http://schemas.microsoft.com/office/drawing/2015/9/8/chartex" xmlns:cx2="http://schemas.microsoft.com/office/drawing/2015/10/21/chartex" xmlns:cx3="http://schemas.microsoft.com/office/drawing/2016/5/9/chartex" xmlns:cx4="http://schemas.microsoft.com/office/drawing/2016/5/10/chartex" xmlns:cx5="http://schemas.microsoft.com/office/drawing/2016/5/11/chartex" xmlns:cx6="http://schemas.microsoft.com/office/drawing/2016/5/12/chartex" xmlns:cx7="http://schemas.microsoft.com/office/drawing/2016/5/13/chartex" xmlns:cx8="http://schemas.microsoft.com/office/drawing/2016/5/14/chartex" xmlns:mc="http://schemas.openxmlformats.org/markup-compatibility/2006" xmlns:aink="http://schemas.microsoft.com/office/drawing/2016/ink" xmlns:am3d="http://schemas.microsoft.com/office/drawing/2017/model3d" xmlns:o="urn:schemas-microsoft-com:office:office" xmlns:r="http://schemas.openxmlformats.org/officeDocument/2006/relationships" xmlns:m="http://schemas.openxmlformats.org/officeDocument/2006/math" xmlns:v="urn:schemas-microsoft-com:vml" xmlns:wp14="http://schemas.microsoft.com/office/word/2010/wordprocessingDrawing" xmlns:wp="http://schemas.openxmlformats.org/drawingml/2006/wordprocessingDrawing" xmlns:w10="urn:schemas-microsoft-com:office:word" xmlns:w="http://schemas.openxmlformats.org/wordprocessingml/2006/main" xmlns:w14="http://schemas.microsoft.com/office/word/2010/wordml" xmlns:w15="http://schemas.microsoft.com/office/word/2012/wordml" xmlns:w16cid="http://schemas.microsoft.com/office/word/2016/wordml/cid" xmlns:w16se="http://schemas.microsoft.com/office/word/2015/wordml/symex" xmlns:wpg="http://schemas.microsoft.com/office/word/2010/wordprocessingGroup" xmlns:wpi="http://schemas.microsoft.com/office/word/2010/wordprocessingInk" xmlns:wne="http://schemas.microsoft.com/office/word/2006/wordml" xmlns:wps="http://schemas.microsoft.com/office/word/2010/wordprocessingShape" mc:Ignorable="w14 w15 w16se w16cid wp14">
+<w:ftr xmlns:wpc="http://schemas.microsoft.com/office/word/2010/wordprocessingCanvas" xmlns:cx="http://schemas.microsoft.com/office/drawing/2014/chartex" xmlns:cx1="http://schemas.microsoft.com/office/drawing/2015/9/8/chartex" xmlns:cx2="http://schemas.microsoft.com/office/drawing/2015/10/21/chartex" xmlns:cx3="http://schemas.microsoft.com/office/drawing/2016/5/9/chartex" xmlns:cx4="http://schemas.microsoft.com/office/drawing/2016/5/10/chartex" xmlns:cx5="http://schemas.microsoft.com/office/drawing/2016/5/11/chartex" xmlns:cx6="http://schemas.microsoft.com/office/drawing/2016/5/12/chartex" xmlns:cx7="http://schemas.microsoft.com/office/drawing/2016/5/13/chartex" xmlns:cx8="http://schemas.microsoft.com/office/drawing/2016/5/14/chartex" xmlns:mc="http://schemas.openxmlformats.org/markup-compatibility/2006" xmlns:aink="http://schemas.microsoft.com/office/drawing/2016/ink" xmlns:am3d="http://schemas.microsoft.com/office/drawing/2017/model3d" xmlns:o="urn:schemas-microsoft-com:office:office" xmlns:oel="http://schemas.microsoft.com/office/2019/extlst" xmlns:r="http://schemas.openxmlformats.org/officeDocument/2006/relationships" xmlns:m="http://schemas.openxmlformats.org/officeDocument/2006/math" xmlns:v="urn:schemas-microsoft-com:vml" xmlns:wp14="http://schemas.microsoft.com/office/word/2010/wordprocessingDrawing" xmlns:wp="http://schemas.openxmlformats.org/drawingml/2006/wordprocessingDrawing" xmlns:w10="urn:schemas-microsoft-com:office:word" xmlns:w="http://schemas.openxmlformats.org/wordprocessingml/2006/main" xmlns:w14="http://schemas.microsoft.com/office/word/2010/wordml" xmlns:w15="http://schemas.microsoft.com/office/word/2012/wordml" xmlns:w16cex="http://schemas.microsoft.com/office/word/2018/wordml/cex" xmlns:w16cid="http://schemas.microsoft.com/office/word/2016/wordml/cid" xmlns:w16="http://schemas.microsoft.com/office/word/2018/wordml" xmlns:w16sdtdh="http://schemas.microsoft.com/office/word/2020/wordml/sdtdatahash" xmlns:w16se="http://schemas.microsoft.com/office/word/2015/wordml/symex" xmlns:wpg="http://schemas.microsoft.com/office/word/2010/wordprocessingGroup" xmlns:wpi="http://schemas.microsoft.com/office/word/2010/wordprocessingInk" xmlns:wne="http://schemas.microsoft.com/office/word/2006/wordml" xmlns:wps="http://schemas.microsoft.com/office/word/2010/wordprocessingShape" mc:Ignorable="w14 w15 w16se w16cid w16 w16cex w16sdtdh wp14">
   <w:p>
     <w:pPr>
       <w:pStyle w:val="Sidefod"/>
@@ -7472,7 +7605,7 @@
 </file>
 
 <file path=word/footnotes.xml><?xml version="1.0" encoding="utf-8"?>
-<w:footnotes xmlns:wpc="http://schemas.microsoft.com/office/word/2010/wordprocessingCanvas" xmlns:cx="http://schemas.microsoft.com/office/drawing/2014/chartex" xmlns:cx1="http://schemas.microsoft.com/office/drawing/2015/9/8/chartex" xmlns:cx2="http://schemas.microsoft.com/office/drawing/2015/10/21/chartex" xmlns:cx3="http://schemas.microsoft.com/office/drawing/2016/5/9/chartex" xmlns:cx4="http://schemas.microsoft.com/office/drawing/2016/5/10/chartex" xmlns:cx5="http://schemas.microsoft.com/office/drawing/2016/5/11/chartex" xmlns:cx6="http://schemas.microsoft.com/office/drawing/2016/5/12/chartex" xmlns:cx7="http://schemas.microsoft.com/office/drawing/2016/5/13/chartex" xmlns:cx8="http://schemas.microsoft.com/office/drawing/2016/5/14/chartex" xmlns:mc="http://schemas.openxmlformats.org/markup-compatibility/2006" xmlns:aink="http://schemas.microsoft.com/office/drawing/2016/ink" xmlns:am3d="http://schemas.microsoft.com/office/drawing/2017/model3d" xmlns:o="urn:schemas-microsoft-com:office:office" xmlns:r="http://schemas.openxmlformats.org/officeDocument/2006/relationships" xmlns:m="http://schemas.openxmlformats.org/officeDocument/2006/math" xmlns:v="urn:schemas-microsoft-com:vml" xmlns:wp14="http://schemas.microsoft.com/office/word/2010/wordprocessingDrawing" xmlns:wp="http://schemas.openxmlformats.org/drawingml/2006/wordprocessingDrawing" xmlns:w10="urn:schemas-microsoft-com:office:word" xmlns:w="http://schemas.openxmlformats.org/wordprocessingml/2006/main" xmlns:w14="http://schemas.microsoft.com/office/word/2010/wordml" xmlns:w15="http://schemas.microsoft.com/office/word/2012/wordml" xmlns:w16cid="http://schemas.microsoft.com/office/word/2016/wordml/cid" xmlns:w16se="http://schemas.microsoft.com/office/word/2015/wordml/symex" xmlns:wpg="http://schemas.microsoft.com/office/word/2010/wordprocessingGroup" xmlns:wpi="http://schemas.microsoft.com/office/word/2010/wordprocessingInk" xmlns:wne="http://schemas.microsoft.com/office/word/2006/wordml" xmlns:wps="http://schemas.microsoft.com/office/word/2010/wordprocessingShape" mc:Ignorable="w14 w15 w16se w16cid wp14">
+<w:footnotes xmlns:wpc="http://schemas.microsoft.com/office/word/2010/wordprocessingCanvas" xmlns:cx="http://schemas.microsoft.com/office/drawing/2014/chartex" xmlns:cx1="http://schemas.microsoft.com/office/drawing/2015/9/8/chartex" xmlns:cx2="http://schemas.microsoft.com/office/drawing/2015/10/21/chartex" xmlns:cx3="http://schemas.microsoft.com/office/drawing/2016/5/9/chartex" xmlns:cx4="http://schemas.microsoft.com/office/drawing/2016/5/10/chartex" xmlns:cx5="http://schemas.microsoft.com/office/drawing/2016/5/11/chartex" xmlns:cx6="http://schemas.microsoft.com/office/drawing/2016/5/12/chartex" xmlns:cx7="http://schemas.microsoft.com/office/drawing/2016/5/13/chartex" xmlns:cx8="http://schemas.microsoft.com/office/drawing/2016/5/14/chartex" xmlns:mc="http://schemas.openxmlformats.org/markup-compatibility/2006" xmlns:aink="http://schemas.microsoft.com/office/drawing/2016/ink" xmlns:am3d="http://schemas.microsoft.com/office/drawing/2017/model3d" xmlns:o="urn:schemas-microsoft-com:office:office" xmlns:oel="http://schemas.microsoft.com/office/2019/extlst" xmlns:r="http://schemas.openxmlformats.org/officeDocument/2006/relationships" xmlns:m="http://schemas.openxmlformats.org/officeDocument/2006/math" xmlns:v="urn:schemas-microsoft-com:vml" xmlns:wp14="http://schemas.microsoft.com/office/word/2010/wordprocessingDrawing" xmlns:wp="http://schemas.openxmlformats.org/drawingml/2006/wordprocessingDrawing" xmlns:w10="urn:schemas-microsoft-com:office:word" xmlns:w="http://schemas.openxmlformats.org/wordprocessingml/2006/main" xmlns:w14="http://schemas.microsoft.com/office/word/2010/wordml" xmlns:w15="http://schemas.microsoft.com/office/word/2012/wordml" xmlns:w16cex="http://schemas.microsoft.com/office/word/2018/wordml/cex" xmlns:w16cid="http://schemas.microsoft.com/office/word/2016/wordml/cid" xmlns:w16="http://schemas.microsoft.com/office/word/2018/wordml" xmlns:w16sdtdh="http://schemas.microsoft.com/office/word/2020/wordml/sdtdatahash" xmlns:w16se="http://schemas.microsoft.com/office/word/2015/wordml/symex" xmlns:wpg="http://schemas.microsoft.com/office/word/2010/wordprocessingGroup" xmlns:wpi="http://schemas.microsoft.com/office/word/2010/wordprocessingInk" xmlns:wne="http://schemas.microsoft.com/office/word/2006/wordml" xmlns:wps="http://schemas.microsoft.com/office/word/2010/wordprocessingShape" mc:Ignorable="w14 w15 w16se w16cid w16 w16cex w16sdtdh wp14">
   <w:footnote w:type="separator" w:id="-1">
     <w:p>
       <w:pPr>
@@ -7497,7 +7630,7 @@
 </file>
 
 <file path=word/header1.xml><?xml version="1.0" encoding="utf-8"?>
-<w:hdr xmlns:wpc="http://schemas.microsoft.com/office/word/2010/wordprocessingCanvas" xmlns:cx="http://schemas.microsoft.com/office/drawing/2014/chartex" xmlns:cx1="http://schemas.microsoft.com/office/drawing/2015/9/8/chartex" xmlns:cx2="http://schemas.microsoft.com/office/drawing/2015/10/21/chartex" xmlns:cx3="http://schemas.microsoft.com/office/drawing/2016/5/9/chartex" xmlns:cx4="http://schemas.microsoft.com/office/drawing/2016/5/10/chartex" xmlns:cx5="http://schemas.microsoft.com/office/drawing/2016/5/11/chartex" xmlns:cx6="http://schemas.microsoft.com/office/drawing/2016/5/12/chartex" xmlns:cx7="http://schemas.microsoft.com/office/drawing/2016/5/13/chartex" xmlns:cx8="http://schemas.microsoft.com/office/drawing/2016/5/14/chartex" xmlns:mc="http://schemas.openxmlformats.org/markup-compatibility/2006" xmlns:aink="http://schemas.microsoft.com/office/drawing/2016/ink" xmlns:am3d="http://schemas.microsoft.com/office/drawing/2017/model3d" xmlns:o="urn:schemas-microsoft-com:office:office" xmlns:r="http://schemas.openxmlformats.org/officeDocument/2006/relationships" xmlns:m="http://schemas.openxmlformats.org/officeDocument/2006/math" xmlns:v="urn:schemas-microsoft-com:vml" xmlns:wp14="http://schemas.microsoft.com/office/word/2010/wordprocessingDrawing" xmlns:wp="http://schemas.openxmlformats.org/drawingml/2006/wordprocessingDrawing" xmlns:w10="urn:schemas-microsoft-com:office:word" xmlns:w="http://schemas.openxmlformats.org/wordprocessingml/2006/main" xmlns:w14="http://schemas.microsoft.com/office/word/2010/wordml" xmlns:w15="http://schemas.microsoft.com/office/word/2012/wordml" xmlns:w16cid="http://schemas.microsoft.com/office/word/2016/wordml/cid" xmlns:w16se="http://schemas.microsoft.com/office/word/2015/wordml/symex" xmlns:wpg="http://schemas.microsoft.com/office/word/2010/wordprocessingGroup" xmlns:wpi="http://schemas.microsoft.com/office/word/2010/wordprocessingInk" xmlns:wne="http://schemas.microsoft.com/office/word/2006/wordml" xmlns:wps="http://schemas.microsoft.com/office/word/2010/wordprocessingShape" mc:Ignorable="w14 w15 w16se w16cid wp14">
+<w:hdr xmlns:wpc="http://schemas.microsoft.com/office/word/2010/wordprocessingCanvas" xmlns:cx="http://schemas.microsoft.com/office/drawing/2014/chartex" xmlns:cx1="http://schemas.microsoft.com/office/drawing/2015/9/8/chartex" xmlns:cx2="http://schemas.microsoft.com/office/drawing/2015/10/21/chartex" xmlns:cx3="http://schemas.microsoft.com/office/drawing/2016/5/9/chartex" xmlns:cx4="http://schemas.microsoft.com/office/drawing/2016/5/10/chartex" xmlns:cx5="http://schemas.microsoft.com/office/drawing/2016/5/11/chartex" xmlns:cx6="http://schemas.microsoft.com/office/drawing/2016/5/12/chartex" xmlns:cx7="http://schemas.microsoft.com/office/drawing/2016/5/13/chartex" xmlns:cx8="http://schemas.microsoft.com/office/drawing/2016/5/14/chartex" xmlns:mc="http://schemas.openxmlformats.org/markup-compatibility/2006" xmlns:aink="http://schemas.microsoft.com/office/drawing/2016/ink" xmlns:am3d="http://schemas.microsoft.com/office/drawing/2017/model3d" xmlns:o="urn:schemas-microsoft-com:office:office" xmlns:oel="http://schemas.microsoft.com/office/2019/extlst" xmlns:r="http://schemas.openxmlformats.org/officeDocument/2006/relationships" xmlns:m="http://schemas.openxmlformats.org/officeDocument/2006/math" xmlns:v="urn:schemas-microsoft-com:vml" xmlns:wp14="http://schemas.microsoft.com/office/word/2010/wordprocessingDrawing" xmlns:wp="http://schemas.openxmlformats.org/drawingml/2006/wordprocessingDrawing" xmlns:w10="urn:schemas-microsoft-com:office:word" xmlns:w="http://schemas.openxmlformats.org/wordprocessingml/2006/main" xmlns:w14="http://schemas.microsoft.com/office/word/2010/wordml" xmlns:w15="http://schemas.microsoft.com/office/word/2012/wordml" xmlns:w16cex="http://schemas.microsoft.com/office/word/2018/wordml/cex" xmlns:w16cid="http://schemas.microsoft.com/office/word/2016/wordml/cid" xmlns:w16="http://schemas.microsoft.com/office/word/2018/wordml" xmlns:w16sdtdh="http://schemas.microsoft.com/office/word/2020/wordml/sdtdatahash" xmlns:w16se="http://schemas.microsoft.com/office/word/2015/wordml/symex" xmlns:wpg="http://schemas.microsoft.com/office/word/2010/wordprocessingGroup" xmlns:wpi="http://schemas.microsoft.com/office/word/2010/wordprocessingInk" xmlns:wne="http://schemas.microsoft.com/office/word/2006/wordml" xmlns:wps="http://schemas.microsoft.com/office/word/2010/wordprocessingShape" mc:Ignorable="w14 w15 w16se w16cid w16 w16cex w16sdtdh wp14">
   <w:tbl>
     <w:tblPr>
       <w:tblStyle w:val="Tabel-Gitter"/>
@@ -7546,7 +7679,6 @@
               <w:dataBinding w:prefixMappings="xmlns:ns0='http://purl.org/dc/elements/1.1/' xmlns:ns1='http://schemas.openxmlformats.org/package/2006/metadata/core-properties' " w:xpath="/ns1:coreProperties[1]/ns0:title[1]" w:storeItemID="{6C3C8BC8-F283-45AE-878A-BAB7291924A1}"/>
               <w:text/>
             </w:sdtPr>
-            <w:sdtEndPr/>
             <w:sdtContent>
               <w:r>
                 <w:rPr>
@@ -7685,7 +7817,7 @@
 </file>
 
 <file path=word/numbering.xml><?xml version="1.0" encoding="utf-8"?>
-<w:numbering xmlns:wpc="http://schemas.microsoft.com/office/word/2010/wordprocessingCanvas" xmlns:cx="http://schemas.microsoft.com/office/drawing/2014/chartex" xmlns:cx1="http://schemas.microsoft.com/office/drawing/2015/9/8/chartex" xmlns:cx2="http://schemas.microsoft.com/office/drawing/2015/10/21/chartex" xmlns:cx3="http://schemas.microsoft.com/office/drawing/2016/5/9/chartex" xmlns:cx4="http://schemas.microsoft.com/office/drawing/2016/5/10/chartex" xmlns:cx5="http://schemas.microsoft.com/office/drawing/2016/5/11/chartex" xmlns:cx6="http://schemas.microsoft.com/office/drawing/2016/5/12/chartex" xmlns:cx7="http://schemas.microsoft.com/office/drawing/2016/5/13/chartex" xmlns:cx8="http://schemas.microsoft.com/office/drawing/2016/5/14/chartex" xmlns:mc="http://schemas.openxmlformats.org/markup-compatibility/2006" xmlns:aink="http://schemas.microsoft.com/office/drawing/2016/ink" xmlns:am3d="http://schemas.microsoft.com/office/drawing/2017/model3d" xmlns:o="urn:schemas-microsoft-com:office:office" xmlns:r="http://schemas.openxmlformats.org/officeDocument/2006/relationships" xmlns:m="http://schemas.openxmlformats.org/officeDocument/2006/math" xmlns:v="urn:schemas-microsoft-com:vml" xmlns:wp14="http://schemas.microsoft.com/office/word/2010/wordprocessingDrawing" xmlns:wp="http://schemas.openxmlformats.org/drawingml/2006/wordprocessingDrawing" xmlns:w10="urn:schemas-microsoft-com:office:word" xmlns:w="http://schemas.openxmlformats.org/wordprocessingml/2006/main" xmlns:w14="http://schemas.microsoft.com/office/word/2010/wordml" xmlns:w15="http://schemas.microsoft.com/office/word/2012/wordml" xmlns:w16cid="http://schemas.microsoft.com/office/word/2016/wordml/cid" xmlns:w16se="http://schemas.microsoft.com/office/word/2015/wordml/symex" xmlns:wpg="http://schemas.microsoft.com/office/word/2010/wordprocessingGroup" xmlns:wpi="http://schemas.microsoft.com/office/word/2010/wordprocessingInk" xmlns:wne="http://schemas.microsoft.com/office/word/2006/wordml" xmlns:wps="http://schemas.microsoft.com/office/word/2010/wordprocessingShape" mc:Ignorable="w14 w15 w16se w16cid wp14">
+<w:numbering xmlns:wpc="http://schemas.microsoft.com/office/word/2010/wordprocessingCanvas" xmlns:cx="http://schemas.microsoft.com/office/drawing/2014/chartex" xmlns:cx1="http://schemas.microsoft.com/office/drawing/2015/9/8/chartex" xmlns:cx2="http://schemas.microsoft.com/office/drawing/2015/10/21/chartex" xmlns:cx3="http://schemas.microsoft.com/office/drawing/2016/5/9/chartex" xmlns:cx4="http://schemas.microsoft.com/office/drawing/2016/5/10/chartex" xmlns:cx5="http://schemas.microsoft.com/office/drawing/2016/5/11/chartex" xmlns:cx6="http://schemas.microsoft.com/office/drawing/2016/5/12/chartex" xmlns:cx7="http://schemas.microsoft.com/office/drawing/2016/5/13/chartex" xmlns:cx8="http://schemas.microsoft.com/office/drawing/2016/5/14/chartex" xmlns:mc="http://schemas.openxmlformats.org/markup-compatibility/2006" xmlns:aink="http://schemas.microsoft.com/office/drawing/2016/ink" xmlns:am3d="http://schemas.microsoft.com/office/drawing/2017/model3d" xmlns:o="urn:schemas-microsoft-com:office:office" xmlns:oel="http://schemas.microsoft.com/office/2019/extlst" xmlns:r="http://schemas.openxmlformats.org/officeDocument/2006/relationships" xmlns:m="http://schemas.openxmlformats.org/officeDocument/2006/math" xmlns:v="urn:schemas-microsoft-com:vml" xmlns:wp14="http://schemas.microsoft.com/office/word/2010/wordprocessingDrawing" xmlns:wp="http://schemas.openxmlformats.org/drawingml/2006/wordprocessingDrawing" xmlns:w10="urn:schemas-microsoft-com:office:word" xmlns:w="http://schemas.openxmlformats.org/wordprocessingml/2006/main" xmlns:w14="http://schemas.microsoft.com/office/word/2010/wordml" xmlns:w15="http://schemas.microsoft.com/office/word/2012/wordml" xmlns:w16cex="http://schemas.microsoft.com/office/word/2018/wordml/cex" xmlns:w16cid="http://schemas.microsoft.com/office/word/2016/wordml/cid" xmlns:w16="http://schemas.microsoft.com/office/word/2018/wordml" xmlns:w16sdtdh="http://schemas.microsoft.com/office/word/2020/wordml/sdtdatahash" xmlns:w16se="http://schemas.microsoft.com/office/word/2015/wordml/symex" xmlns:wpg="http://schemas.microsoft.com/office/word/2010/wordprocessingGroup" xmlns:wpi="http://schemas.microsoft.com/office/word/2010/wordprocessingInk" xmlns:wne="http://schemas.microsoft.com/office/word/2006/wordml" xmlns:wps="http://schemas.microsoft.com/office/word/2010/wordprocessingShape" mc:Ignorable="w14 w15 w16se w16cid w16 w16cex w16sdtdh wp14">
   <w:abstractNum w:abstractNumId="0" w15:restartNumberingAfterBreak="0">
     <w:nsid w:val="00D80214"/>
     <w:multiLevelType w:val="hybridMultilevel"/>
@@ -10908,103 +11040,103 @@
       </w:rPr>
     </w:lvl>
   </w:abstractNum>
-  <w:num w:numId="1">
+  <w:num w:numId="1" w16cid:durableId="799304659">
     <w:abstractNumId w:val="15"/>
   </w:num>
-  <w:num w:numId="2">
+  <w:num w:numId="2" w16cid:durableId="2007124181">
     <w:abstractNumId w:val="31"/>
   </w:num>
-  <w:num w:numId="3">
+  <w:num w:numId="3" w16cid:durableId="1445734965">
     <w:abstractNumId w:val="25"/>
   </w:num>
-  <w:num w:numId="4">
+  <w:num w:numId="4" w16cid:durableId="2026592757">
     <w:abstractNumId w:val="10"/>
   </w:num>
-  <w:num w:numId="5">
+  <w:num w:numId="5" w16cid:durableId="94330082">
     <w:abstractNumId w:val="18"/>
   </w:num>
-  <w:num w:numId="6">
+  <w:num w:numId="6" w16cid:durableId="796795128">
     <w:abstractNumId w:val="17"/>
   </w:num>
-  <w:num w:numId="7">
+  <w:num w:numId="7" w16cid:durableId="223373604">
     <w:abstractNumId w:val="13"/>
   </w:num>
-  <w:num w:numId="8">
+  <w:num w:numId="8" w16cid:durableId="1417747602">
     <w:abstractNumId w:val="16"/>
   </w:num>
-  <w:num w:numId="9">
+  <w:num w:numId="9" w16cid:durableId="435366526">
     <w:abstractNumId w:val="8"/>
   </w:num>
-  <w:num w:numId="10">
+  <w:num w:numId="10" w16cid:durableId="516116564">
     <w:abstractNumId w:val="30"/>
   </w:num>
-  <w:num w:numId="11">
+  <w:num w:numId="11" w16cid:durableId="1030377066">
     <w:abstractNumId w:val="5"/>
   </w:num>
-  <w:num w:numId="12">
+  <w:num w:numId="12" w16cid:durableId="1376004323">
     <w:abstractNumId w:val="4"/>
   </w:num>
-  <w:num w:numId="13">
+  <w:num w:numId="13" w16cid:durableId="1114519284">
     <w:abstractNumId w:val="20"/>
   </w:num>
-  <w:num w:numId="14">
+  <w:num w:numId="14" w16cid:durableId="1703165598">
     <w:abstractNumId w:val="29"/>
   </w:num>
-  <w:num w:numId="15">
+  <w:num w:numId="15" w16cid:durableId="1386561288">
     <w:abstractNumId w:val="21"/>
   </w:num>
-  <w:num w:numId="16">
+  <w:num w:numId="16" w16cid:durableId="1739591476">
     <w:abstractNumId w:val="7"/>
   </w:num>
-  <w:num w:numId="17">
+  <w:num w:numId="17" w16cid:durableId="1168788665">
     <w:abstractNumId w:val="11"/>
   </w:num>
-  <w:num w:numId="18">
+  <w:num w:numId="18" w16cid:durableId="1303851430">
     <w:abstractNumId w:val="22"/>
   </w:num>
-  <w:num w:numId="19">
+  <w:num w:numId="19" w16cid:durableId="888538012">
     <w:abstractNumId w:val="3"/>
   </w:num>
-  <w:num w:numId="20">
+  <w:num w:numId="20" w16cid:durableId="1016082082">
     <w:abstractNumId w:val="2"/>
   </w:num>
-  <w:num w:numId="21">
+  <w:num w:numId="21" w16cid:durableId="1599945675">
     <w:abstractNumId w:val="23"/>
   </w:num>
-  <w:num w:numId="22">
+  <w:num w:numId="22" w16cid:durableId="1168247500">
     <w:abstractNumId w:val="6"/>
   </w:num>
-  <w:num w:numId="23">
+  <w:num w:numId="23" w16cid:durableId="759449414">
     <w:abstractNumId w:val="24"/>
   </w:num>
-  <w:num w:numId="24">
+  <w:num w:numId="24" w16cid:durableId="2128430211">
     <w:abstractNumId w:val="1"/>
   </w:num>
-  <w:num w:numId="25">
+  <w:num w:numId="25" w16cid:durableId="902181390">
     <w:abstractNumId w:val="26"/>
   </w:num>
-  <w:num w:numId="26">
+  <w:num w:numId="26" w16cid:durableId="547302039">
     <w:abstractNumId w:val="19"/>
   </w:num>
-  <w:num w:numId="27">
+  <w:num w:numId="27" w16cid:durableId="363753424">
     <w:abstractNumId w:val="27"/>
   </w:num>
-  <w:num w:numId="28">
+  <w:num w:numId="28" w16cid:durableId="3283467">
     <w:abstractNumId w:val="9"/>
   </w:num>
-  <w:num w:numId="29">
+  <w:num w:numId="29" w16cid:durableId="1396471338">
     <w:abstractNumId w:val="14"/>
   </w:num>
-  <w:num w:numId="30">
+  <w:num w:numId="30" w16cid:durableId="556087344">
     <w:abstractNumId w:val="28"/>
   </w:num>
-  <w:num w:numId="31">
+  <w:num w:numId="31" w16cid:durableId="2115441823">
     <w:abstractNumId w:val="12"/>
   </w:num>
-  <w:num w:numId="32">
+  <w:num w:numId="32" w16cid:durableId="892154918">
     <w:abstractNumId w:val="0"/>
   </w:num>
-  <w:num w:numId="33">
+  <w:num w:numId="33" w16cid:durableId="260189757">
     <w:abstractNumId w:val="32"/>
   </w:num>
   <w:numIdMacAtCleanup w:val="20"/>
@@ -11012,7 +11144,7 @@
 </file>
 
 <file path=word/styles.xml><?xml version="1.0" encoding="utf-8"?>
-<w:styles xmlns:mc="http://schemas.openxmlformats.org/markup-compatibility/2006" xmlns:r="http://schemas.openxmlformats.org/officeDocument/2006/relationships" xmlns:w="http://schemas.openxmlformats.org/wordprocessingml/2006/main" xmlns:w14="http://schemas.microsoft.com/office/word/2010/wordml" xmlns:w15="http://schemas.microsoft.com/office/word/2012/wordml" xmlns:w16cid="http://schemas.microsoft.com/office/word/2016/wordml/cid" xmlns:w16se="http://schemas.microsoft.com/office/word/2015/wordml/symex" mc:Ignorable="w14 w15 w16se w16cid">
+<w:styles xmlns:mc="http://schemas.openxmlformats.org/markup-compatibility/2006" xmlns:r="http://schemas.openxmlformats.org/officeDocument/2006/relationships" xmlns:w="http://schemas.openxmlformats.org/wordprocessingml/2006/main" xmlns:w14="http://schemas.microsoft.com/office/word/2010/wordml" xmlns:w15="http://schemas.microsoft.com/office/word/2012/wordml" xmlns:w16cex="http://schemas.microsoft.com/office/word/2018/wordml/cex" xmlns:w16cid="http://schemas.microsoft.com/office/word/2016/wordml/cid" xmlns:w16="http://schemas.microsoft.com/office/word/2018/wordml" xmlns:w16sdtdh="http://schemas.microsoft.com/office/word/2020/wordml/sdtdatahash" xmlns:w16se="http://schemas.microsoft.com/office/word/2015/wordml/symex" mc:Ignorable="w14 w15 w16se w16cid w16 w16cex w16sdtdh">
   <w:docDefaults>
     <w:rPrDefault>
       <w:rPr>
@@ -11028,7 +11160,7 @@
       </w:pPr>
     </w:pPrDefault>
   </w:docDefaults>
-  <w:latentStyles w:defLockedState="0" w:defUIPriority="99" w:defSemiHidden="0" w:defUnhideWhenUsed="0" w:defQFormat="0" w:count="375">
+  <w:latentStyles w:defLockedState="0" w:defUIPriority="99" w:defSemiHidden="0" w:defUnhideWhenUsed="0" w:defQFormat="0" w:count="376">
     <w:lsdException w:name="Normal" w:uiPriority="0" w:qFormat="1"/>
     <w:lsdException w:name="heading 1" w:uiPriority="9" w:qFormat="1"/>
     <w:lsdException w:name="heading 2" w:semiHidden="1" w:uiPriority="9" w:unhideWhenUsed="1" w:qFormat="1"/>
@@ -11404,6 +11536,7 @@
     <w:lsdException w:name="Smart Hyperlink" w:semiHidden="1" w:unhideWhenUsed="1"/>
     <w:lsdException w:name="Hashtag" w:semiHidden="1" w:unhideWhenUsed="1"/>
     <w:lsdException w:name="Unresolved Mention" w:semiHidden="1" w:unhideWhenUsed="1"/>
+    <w:lsdException w:name="Smart Link" w:semiHidden="1" w:unhideWhenUsed="1"/>
   </w:latentStyles>
   <w:style w:type="paragraph" w:default="1" w:styleId="Normal">
     <w:name w:val="Normal"/>
@@ -13228,6 +13361,164 @@
 </file>
 
 <file path=customXml/item2.xml><?xml version="1.0" encoding="utf-8"?>
+<b:Sources xmlns:b="http://schemas.openxmlformats.org/officeDocument/2006/bibliography" xmlns="http://schemas.openxmlformats.org/officeDocument/2006/bibliography" SelectedStyle="\APA.XSL" StyleName="APA">
+  <b:Source>
+    <b:Tag>Dei11</b:Tag>
+    <b:SourceType>Book</b:SourceType>
+    <b:Guid>{49751F7E-E20F-451C-ACEC-1A95635572B0}</b:Guid>
+    <b:Title>C# 2010 for Programmers </b:Title>
+    <b:Year>2011</b:Year>
+    <b:City>Boston </b:City>
+    <b:Publisher>Pearson Education, Inc.</b:Publisher>
+    <b:Author>
+      <b:Author>
+        <b:NameList>
+          <b:Person>
+            <b:Last>Deitel</b:Last>
+            <b:First>Paul</b:First>
+          </b:Person>
+          <b:Person>
+            <b:Last>Deitel</b:Last>
+            <b:First>Harvey</b:First>
+          </b:Person>
+        </b:NameList>
+      </b:Author>
+    </b:Author>
+    <b:LCID>da-DK</b:LCID>
+    <b:Edition>4</b:Edition>
+    <b:RefOrder>4</b:RefOrder>
+  </b:Source>
+  <b:Source>
+    <b:Tag>Amb05</b:Tag>
+    <b:SourceType>Book</b:SourceType>
+    <b:Guid>{8608F7F5-092B-4562-ACB1-1E51AF3FEFC0}</b:Guid>
+    <b:Title>The Elements og UML 2.0 Style</b:Title>
+    <b:Year>2005</b:Year>
+    <b:City>New York</b:City>
+    <b:Publisher>Cambridge University Press</b:Publisher>
+    <b:Edition>1</b:Edition>
+    <b:Author>
+      <b:Author>
+        <b:NameList>
+          <b:Person>
+            <b:Last>Ambler</b:Last>
+            <b:Middle>W.</b:Middle>
+            <b:First>Scott</b:First>
+          </b:Person>
+        </b:NameList>
+      </b:Author>
+    </b:Author>
+    <b:RefOrder>5</b:RefOrder>
+  </b:Source>
+  <b:Source>
+    <b:Tag>Han07</b:Tag>
+    <b:SourceType>Book</b:SourceType>
+    <b:Guid>{DC31A007-9C4E-4262-BD4A-41082ABAC2B1}</b:Guid>
+    <b:Title>Software Engineering: Principles and Practice</b:Title>
+    <b:Year>2007</b:Year>
+    <b:Publisher>Wiley</b:Publisher>
+    <b:Author>
+      <b:Author>
+        <b:NameList>
+          <b:Person>
+            <b:Last>Hans</b:Last>
+            <b:Middle>van</b:Middle>
+            <b:First>Vliet</b:First>
+          </b:Person>
+        </b:NameList>
+      </b:Author>
+    </b:Author>
+    <b:RefOrder>6</b:RefOrder>
+  </b:Source>
+  <b:Source>
+    <b:Tag>Lar04</b:Tag>
+    <b:SourceType>Book</b:SourceType>
+    <b:Guid>{DF344882-6271-401A-91F8-C19D94CDB7FF}</b:Guid>
+    <b:Title>Applying UML and Patterns: An introduction to Object-Oriented Analysis and Design and Iterative Development</b:Title>
+    <b:Year>2004</b:Year>
+    <b:Publisher>Addison Wesley International</b:Publisher>
+    <b:Edition>3</b:Edition>
+    <b:Author>
+      <b:Author>
+        <b:NameList>
+          <b:Person>
+            <b:Last>Larman</b:Last>
+            <b:First>Craig</b:First>
+          </b:Person>
+        </b:NameList>
+      </b:Author>
+    </b:Author>
+    <b:RefOrder>7</b:RefOrder>
+  </b:Source>
+  <b:Source>
+    <b:Tag>Mic14</b:Tag>
+    <b:SourceType>InternetSite</b:SourceType>
+    <b:Guid>{FA9A3918-E55D-4209-82CD-A4A3F76C0E25}</b:Guid>
+    <b:Title>Data Types (C# vs. Java)</b:Title>
+    <b:Year>2014</b:Year>
+    <b:InternetSiteTitle>Microsoft Developer Network</b:InternetSiteTitle>
+    <b:Month>Maj</b:Month>
+    <b:Day>20</b:Day>
+    <b:YearAccessed>2014</b:YearAccessed>
+    <b:MonthAccessed>Maj</b:MonthAccessed>
+    <b:DayAccessed>20</b:DayAccessed>
+    <b:URL>http://msdn.microsoft.com/en-us/library/ms228360(v=vs.90).aspx</b:URL>
+    <b:LCID>da-DK</b:LCID>
+    <b:Author>
+      <b:Author>
+        <b:Corporate>Microsoft</b:Corporate>
+      </b:Author>
+    </b:Author>
+    <b:RefOrder>2</b:RefOrder>
+  </b:Source>
+  <b:Source>
+    <b:Tag>Ram02</b:Tag>
+    <b:SourceType>InternetSite</b:SourceType>
+    <b:Guid>{7D990B42-635F-4662-8D81-9E76C4B697A6}</b:Guid>
+    <b:Title>Programming bits: C# Data Types</b:Title>
+    <b:InternetSiteTitle>Linuxgazette</b:InternetSiteTitle>
+    <b:Year>2002</b:Year>
+    <b:Month>december</b:Month>
+    <b:YearAccessed>2014</b:YearAccessed>
+    <b:MonthAccessed>maj</b:MonthAccessed>
+    <b:DayAccessed>20</b:DayAccessed>
+    <b:URL>http://linuxgazette.net/85/ortiz.html</b:URL>
+    <b:Author>
+      <b:Author>
+        <b:NameList>
+          <b:Person>
+            <b:Last>Ramirez</b:Last>
+            <b:Middle>Ortiz</b:Middle>
+            <b:First>Ariel</b:First>
+          </b:Person>
+        </b:NameList>
+      </b:Author>
+    </b:Author>
+    <b:LCID>da-DK</b:LCID>
+    <b:RefOrder>1</b:RefOrder>
+  </b:Source>
+  <b:Source>
+    <b:Tag>uke14</b:Tag>
+    <b:SourceType>InternetSite</b:SourceType>
+    <b:Guid>{921B64B6-458D-4217-857B-0E9466652DC9}</b:Guid>
+    <b:Author>
+      <b:Author>
+        <b:Corporate>domstol.dk</b:Corporate>
+      </b:Author>
+    </b:Author>
+    <b:Title>ukendt navn på webside</b:Title>
+    <b:InternetSiteTitle>Domstol.dk</b:InternetSiteTitle>
+    <b:YearAccessed>2014</b:YearAccessed>
+    <b:MonthAccessed>maj</b:MonthAccessed>
+    <b:DayAccessed>21</b:DayAccessed>
+    <b:URL>http://www.domstol.dk/Documents/Genudbud%20-%20drift%20af%20eTl/Sammenfattende%20rapport%20bilag%201.pdf</b:URL>
+    <b:LCID>da-DK</b:LCID>
+    <b:RefOrder>3</b:RefOrder>
+  </b:Source>
+</b:Sources>
+</file>
+
+<file path=customXml/item3.xml><?xml version="1.0" encoding="utf-8"?>
 <?mso-contentType ?>
 <FormTemplates xmlns="http://schemas.microsoft.com/sharepoint/v3/contenttype/forms">
   <Display>DocumentLibraryForm</Display>
@@ -13236,7 +13527,7 @@
 </FormTemplates>
 </file>
 
-<file path=customXml/item3.xml><?xml version="1.0" encoding="utf-8"?>
+<file path=customXml/item4.xml><?xml version="1.0" encoding="utf-8"?>
 <ct:contentTypeSchema xmlns:ct="http://schemas.microsoft.com/office/2006/metadata/contentType" xmlns:ma="http://schemas.microsoft.com/office/2006/metadata/properties/metaAttributes" ct:_="" ma:_="" ma:contentTypeName="Word" ma:contentTypeID="0x01010045E8358252D6400EB1C231CCF7F3BC97006D97D283E576F7408EAF8F7DCE9806E9" ma:contentTypeVersion="7" ma:contentTypeDescription="Opret et nyt dokument." ma:contentTypeScope="" ma:versionID="3e0d6e80e71c2eb5decb2fcf070c9508">
   <xsd:schema xmlns:xsd="http://www.w3.org/2001/XMLSchema" xmlns:xs="http://www.w3.org/2001/XMLSchema" xmlns:p="http://schemas.microsoft.com/office/2006/metadata/properties" xmlns:ns1="http://schemas.microsoft.com/sharepoint/v3" xmlns:ns2="0297d8f4-a80e-45fd-91f1-ac288fbcf3e4" targetNamespace="http://schemas.microsoft.com/office/2006/metadata/properties" ma:root="true" ma:fieldsID="c2aa0e44a2d32181bc3914df49c5371b" ns1:_="" ns2:_="">
     <xsd:import namespace="http://schemas.microsoft.com/sharepoint/v3"/>
@@ -13419,7 +13710,7 @@
 </ct:contentTypeSchema>
 </file>
 
-<file path=customXml/item4.xml><?xml version="1.0" encoding="utf-8"?>
+<file path=customXml/item5.xml><?xml version="1.0" encoding="utf-8"?>
 <p:properties xmlns:p="http://schemas.microsoft.com/office/2006/metadata/properties" xmlns:xsi="http://www.w3.org/2001/XMLSchema-instance" xmlns:pc="http://schemas.microsoft.com/office/infopath/2007/PartnerControls">
   <documentManagement>
     <d67304936df247ab9448bd970a61aa05 xmlns="0297d8f4-a80e-45fd-91f1-ac288fbcf3e4">
@@ -13432,164 +13723,6 @@
 </p:properties>
 </file>
 
-<file path=customXml/item5.xml><?xml version="1.0" encoding="utf-8"?>
-<b:Sources xmlns:b="http://schemas.openxmlformats.org/officeDocument/2006/bibliography" xmlns="http://schemas.openxmlformats.org/officeDocument/2006/bibliography" SelectedStyle="\APA.XSL" StyleName="APA">
-  <b:Source>
-    <b:Tag>Dei11</b:Tag>
-    <b:SourceType>Book</b:SourceType>
-    <b:Guid>{49751F7E-E20F-451C-ACEC-1A95635572B0}</b:Guid>
-    <b:Title>C# 2010 for Programmers </b:Title>
-    <b:Year>2011</b:Year>
-    <b:City>Boston </b:City>
-    <b:Publisher>Pearson Education, Inc.</b:Publisher>
-    <b:Author>
-      <b:Author>
-        <b:NameList>
-          <b:Person>
-            <b:Last>Deitel</b:Last>
-            <b:First>Paul</b:First>
-          </b:Person>
-          <b:Person>
-            <b:Last>Deitel</b:Last>
-            <b:First>Harvey</b:First>
-          </b:Person>
-        </b:NameList>
-      </b:Author>
-    </b:Author>
-    <b:LCID>da-DK</b:LCID>
-    <b:Edition>4</b:Edition>
-    <b:RefOrder>4</b:RefOrder>
-  </b:Source>
-  <b:Source>
-    <b:Tag>Amb05</b:Tag>
-    <b:SourceType>Book</b:SourceType>
-    <b:Guid>{8608F7F5-092B-4562-ACB1-1E51AF3FEFC0}</b:Guid>
-    <b:Title>The Elements og UML 2.0 Style</b:Title>
-    <b:Year>2005</b:Year>
-    <b:City>New York</b:City>
-    <b:Publisher>Cambridge University Press</b:Publisher>
-    <b:Edition>1</b:Edition>
-    <b:Author>
-      <b:Author>
-        <b:NameList>
-          <b:Person>
-            <b:Last>Ambler</b:Last>
-            <b:Middle>W.</b:Middle>
-            <b:First>Scott</b:First>
-          </b:Person>
-        </b:NameList>
-      </b:Author>
-    </b:Author>
-    <b:RefOrder>5</b:RefOrder>
-  </b:Source>
-  <b:Source>
-    <b:Tag>Han07</b:Tag>
-    <b:SourceType>Book</b:SourceType>
-    <b:Guid>{DC31A007-9C4E-4262-BD4A-41082ABAC2B1}</b:Guid>
-    <b:Title>Software Engineering: Principles and Practice</b:Title>
-    <b:Year>2007</b:Year>
-    <b:Publisher>Wiley</b:Publisher>
-    <b:Author>
-      <b:Author>
-        <b:NameList>
-          <b:Person>
-            <b:Last>Hans</b:Last>
-            <b:Middle>van</b:Middle>
-            <b:First>Vliet</b:First>
-          </b:Person>
-        </b:NameList>
-      </b:Author>
-    </b:Author>
-    <b:RefOrder>6</b:RefOrder>
-  </b:Source>
-  <b:Source>
-    <b:Tag>Lar04</b:Tag>
-    <b:SourceType>Book</b:SourceType>
-    <b:Guid>{DF344882-6271-401A-91F8-C19D94CDB7FF}</b:Guid>
-    <b:Title>Applying UML and Patterns: An introduction to Object-Oriented Analysis and Design and Iterative Development</b:Title>
-    <b:Year>2004</b:Year>
-    <b:Publisher>Addison Wesley International</b:Publisher>
-    <b:Edition>3</b:Edition>
-    <b:Author>
-      <b:Author>
-        <b:NameList>
-          <b:Person>
-            <b:Last>Larman</b:Last>
-            <b:First>Craig</b:First>
-          </b:Person>
-        </b:NameList>
-      </b:Author>
-    </b:Author>
-    <b:RefOrder>7</b:RefOrder>
-  </b:Source>
-  <b:Source>
-    <b:Tag>Mic14</b:Tag>
-    <b:SourceType>InternetSite</b:SourceType>
-    <b:Guid>{FA9A3918-E55D-4209-82CD-A4A3F76C0E25}</b:Guid>
-    <b:Title>Data Types (C# vs. Java)</b:Title>
-    <b:Year>2014</b:Year>
-    <b:InternetSiteTitle>Microsoft Developer Network</b:InternetSiteTitle>
-    <b:Month>Maj</b:Month>
-    <b:Day>20</b:Day>
-    <b:YearAccessed>2014</b:YearAccessed>
-    <b:MonthAccessed>Maj</b:MonthAccessed>
-    <b:DayAccessed>20</b:DayAccessed>
-    <b:URL>http://msdn.microsoft.com/en-us/library/ms228360(v=vs.90).aspx</b:URL>
-    <b:LCID>da-DK</b:LCID>
-    <b:Author>
-      <b:Author>
-        <b:Corporate>Microsoft</b:Corporate>
-      </b:Author>
-    </b:Author>
-    <b:RefOrder>2</b:RefOrder>
-  </b:Source>
-  <b:Source>
-    <b:Tag>Ram02</b:Tag>
-    <b:SourceType>InternetSite</b:SourceType>
-    <b:Guid>{7D990B42-635F-4662-8D81-9E76C4B697A6}</b:Guid>
-    <b:Title>Programming bits: C# Data Types</b:Title>
-    <b:InternetSiteTitle>Linuxgazette</b:InternetSiteTitle>
-    <b:Year>2002</b:Year>
-    <b:Month>december</b:Month>
-    <b:YearAccessed>2014</b:YearAccessed>
-    <b:MonthAccessed>maj</b:MonthAccessed>
-    <b:DayAccessed>20</b:DayAccessed>
-    <b:URL>http://linuxgazette.net/85/ortiz.html</b:URL>
-    <b:Author>
-      <b:Author>
-        <b:NameList>
-          <b:Person>
-            <b:Last>Ramirez</b:Last>
-            <b:Middle>Ortiz</b:Middle>
-            <b:First>Ariel</b:First>
-          </b:Person>
-        </b:NameList>
-      </b:Author>
-    </b:Author>
-    <b:LCID>da-DK</b:LCID>
-    <b:RefOrder>1</b:RefOrder>
-  </b:Source>
-  <b:Source>
-    <b:Tag>uke14</b:Tag>
-    <b:SourceType>InternetSite</b:SourceType>
-    <b:Guid>{921B64B6-458D-4217-857B-0E9466652DC9}</b:Guid>
-    <b:Author>
-      <b:Author>
-        <b:Corporate>domstol.dk</b:Corporate>
-      </b:Author>
-    </b:Author>
-    <b:Title>ukendt navn på webside</b:Title>
-    <b:InternetSiteTitle>Domstol.dk</b:InternetSiteTitle>
-    <b:YearAccessed>2014</b:YearAccessed>
-    <b:MonthAccessed>maj</b:MonthAccessed>
-    <b:DayAccessed>21</b:DayAccessed>
-    <b:URL>http://www.domstol.dk/Documents/Genudbud%20-%20drift%20af%20eTl/Sammenfattende%20rapport%20bilag%201.pdf</b:URL>
-    <b:LCID>da-DK</b:LCID>
-    <b:RefOrder>3</b:RefOrder>
-  </b:Source>
-</b:Sources>
-</file>
-
 <file path=customXml/itemProps1.xml><?xml version="1.0" encoding="utf-8"?>
 <ds:datastoreItem xmlns:ds="http://schemas.openxmlformats.org/officeDocument/2006/customXml" ds:itemID="{55AF091B-3C7A-41E3-B477-F2FDAA23CFDA}">
   <ds:schemaRefs>
@@ -13599,6 +13732,14 @@
 </file>
 
 <file path=customXml/itemProps2.xml><?xml version="1.0" encoding="utf-8"?>
+<ds:datastoreItem xmlns:ds="http://schemas.openxmlformats.org/officeDocument/2006/customXml" ds:itemID="{A8EEEF84-B178-470C-91AB-E062D87AC4B6}">
+  <ds:schemaRefs>
+    <ds:schemaRef ds:uri="http://schemas.openxmlformats.org/officeDocument/2006/bibliography"/>
+  </ds:schemaRefs>
+</ds:datastoreItem>
+</file>
+
+<file path=customXml/itemProps3.xml><?xml version="1.0" encoding="utf-8"?>
 <ds:datastoreItem xmlns:ds="http://schemas.openxmlformats.org/officeDocument/2006/customXml" ds:itemID="{E1B5D929-944A-4EA2-B467-29600A9022FE}">
   <ds:schemaRefs>
     <ds:schemaRef ds:uri="http://schemas.microsoft.com/sharepoint/v3/contenttype/forms"/>
@@ -13606,7 +13747,7 @@
 </ds:datastoreItem>
 </file>
 
-<file path=customXml/itemProps3.xml><?xml version="1.0" encoding="utf-8"?>
+<file path=customXml/itemProps4.xml><?xml version="1.0" encoding="utf-8"?>
 <ds:datastoreItem xmlns:ds="http://schemas.openxmlformats.org/officeDocument/2006/customXml" ds:itemID="{1C192F78-33B0-4A7B-A2AD-C6E637DAF89F}">
   <ds:schemaRefs>
     <ds:schemaRef ds:uri="http://schemas.microsoft.com/office/2006/metadata/contentType"/>
@@ -13625,7 +13766,7 @@
 </ds:datastoreItem>
 </file>
 
-<file path=customXml/itemProps4.xml><?xml version="1.0" encoding="utf-8"?>
+<file path=customXml/itemProps5.xml><?xml version="1.0" encoding="utf-8"?>
 <ds:datastoreItem xmlns:ds="http://schemas.openxmlformats.org/officeDocument/2006/customXml" ds:itemID="{002434C5-C170-43C5-AB2C-5EEA07F88AC2}">
   <ds:schemaRefs>
     <ds:schemaRef ds:uri="http://schemas.microsoft.com/office/2006/metadata/properties"/>
@@ -13634,12 +13775,4 @@
     <ds:schemaRef ds:uri="http://schemas.microsoft.com/sharepoint/v3"/>
   </ds:schemaRefs>
 </ds:datastoreItem>
-</file>
-
-<file path=customXml/itemProps5.xml><?xml version="1.0" encoding="utf-8"?>
-<ds:datastoreItem xmlns:ds="http://schemas.openxmlformats.org/officeDocument/2006/customXml" ds:itemID="{A8EEEF84-B178-470C-91AB-E062D87AC4B6}">
-  <ds:schemaRefs>
-    <ds:schemaRef ds:uri="http://schemas.openxmlformats.org/officeDocument/2006/bibliography"/>
-  </ds:schemaRefs>
-</ds:datastoreItem>
 </file>
</xml_diff>